<commit_message>
Clean up HW3 files.
</commit_message>
<xml_diff>
--- a/HW3_writeup.docx
+++ b/HW3_writeup.docx
@@ -1,6 +1,6 @@
 
 <file path=word/document.xml><?xml version="1.0" encoding="utf-8"?>
-<w:document xmlns:wpc="http://schemas.microsoft.com/office/word/2010/wordprocessingCanvas" xmlns:cx="http://schemas.microsoft.com/office/drawing/2014/chartex" xmlns:cx1="http://schemas.microsoft.com/office/drawing/2015/9/8/chartex" xmlns:cx2="http://schemas.microsoft.com/office/drawing/2015/10/21/chartex" xmlns:cx3="http://schemas.microsoft.com/office/drawing/2016/5/9/chartex" xmlns:cx4="http://schemas.microsoft.com/office/drawing/2016/5/10/chartex" xmlns:cx5="http://schemas.microsoft.com/office/drawing/2016/5/11/chartex" xmlns:cx6="http://schemas.microsoft.com/office/drawing/2016/5/12/chartex" xmlns:cx7="http://schemas.microsoft.com/office/drawing/2016/5/13/chartex" xmlns:cx8="http://schemas.microsoft.com/office/drawing/2016/5/14/chartex" xmlns:mc="http://schemas.openxmlformats.org/markup-compatibility/2006" xmlns:aink="http://schemas.microsoft.com/office/drawing/2016/ink" xmlns:am3d="http://schemas.microsoft.com/office/drawing/2017/model3d" xmlns:o="urn:schemas-microsoft-com:office:office" xmlns:r="http://schemas.openxmlformats.org/officeDocument/2006/relationships" xmlns:m="http://schemas.openxmlformats.org/officeDocument/2006/math" xmlns:v="urn:schemas-microsoft-com:vml" xmlns:wp14="http://schemas.microsoft.com/office/word/2010/wordprocessingDrawing" xmlns:wp="http://schemas.openxmlformats.org/drawingml/2006/wordprocessingDrawing" xmlns:w10="urn:schemas-microsoft-com:office:word" xmlns:w="http://schemas.openxmlformats.org/wordprocessingml/2006/main" xmlns:w14="http://schemas.microsoft.com/office/word/2010/wordml" xmlns:w15="http://schemas.microsoft.com/office/word/2012/wordml" xmlns:w16cid="http://schemas.microsoft.com/office/word/2016/wordml/cid" xmlns:w16se="http://schemas.microsoft.com/office/word/2015/wordml/symex" xmlns:wpg="http://schemas.microsoft.com/office/word/2010/wordprocessingGroup" xmlns:wpi="http://schemas.microsoft.com/office/word/2010/wordprocessingInk" xmlns:wne="http://schemas.microsoft.com/office/word/2006/wordml" xmlns:wps="http://schemas.microsoft.com/office/word/2010/wordprocessingShape" mc:Ignorable="w14 w15 w16se w16cid wp14">
+<w:document xmlns:wpc="http://schemas.microsoft.com/office/word/2010/wordprocessingCanvas" xmlns:mc="http://schemas.openxmlformats.org/markup-compatibility/2006" xmlns:o="urn:schemas-microsoft-com:office:office" xmlns:r="http://schemas.openxmlformats.org/officeDocument/2006/relationships" xmlns:m="http://schemas.openxmlformats.org/officeDocument/2006/math" xmlns:v="urn:schemas-microsoft-com:vml" xmlns:wp14="http://schemas.microsoft.com/office/word/2010/wordprocessingDrawing" xmlns:wp="http://schemas.openxmlformats.org/drawingml/2006/wordprocessingDrawing" xmlns:w10="urn:schemas-microsoft-com:office:word" xmlns:w="http://schemas.openxmlformats.org/wordprocessingml/2006/main" xmlns:w14="http://schemas.microsoft.com/office/word/2010/wordml" xmlns:w15="http://schemas.microsoft.com/office/word/2012/wordml" xmlns:wpg="http://schemas.microsoft.com/office/word/2010/wordprocessingGroup" xmlns:wpi="http://schemas.microsoft.com/office/word/2010/wordprocessingInk" xmlns:wne="http://schemas.microsoft.com/office/word/2006/wordml" xmlns:wps="http://schemas.microsoft.com/office/word/2010/wordprocessingShape" mc:Ignorable="w14 w15 wp14">
   <w:body>
     <w:p>
       <w:pPr>
@@ -7199,7 +7199,7 @@
             <wp:docPr id="1" name="Chart 1">
               <a:extLst xmlns:a="http://schemas.openxmlformats.org/drawingml/2006/main">
                 <a:ext uri="{FF2B5EF4-FFF2-40B4-BE49-F238E27FC236}">
-                  <a16:creationId xmlns:a16="http://schemas.microsoft.com/office/drawing/2014/main" id="{00000000-0008-0000-0300-000002000000}"/>
+                  <a16:creationId xmlns:a16="http://schemas.microsoft.com/office/drawing/2014/main" xmlns:w16se="http://schemas.microsoft.com/office/word/2015/wordml/symex" xmlns:w16cid="http://schemas.microsoft.com/office/word/2016/wordml/cid" xmlns:w="http://schemas.openxmlformats.org/wordprocessingml/2006/main" xmlns:w10="urn:schemas-microsoft-com:office:word" xmlns:v="urn:schemas-microsoft-com:vml" xmlns:o="urn:schemas-microsoft-com:office:office" xmlns:am3d="http://schemas.microsoft.com/office/drawing/2017/model3d" xmlns:aink="http://schemas.microsoft.com/office/drawing/2016/ink" xmlns:cx8="http://schemas.microsoft.com/office/drawing/2016/5/14/chartex" xmlns:cx7="http://schemas.microsoft.com/office/drawing/2016/5/13/chartex" xmlns:cx6="http://schemas.microsoft.com/office/drawing/2016/5/12/chartex" xmlns:cx5="http://schemas.microsoft.com/office/drawing/2016/5/11/chartex" xmlns:cx4="http://schemas.microsoft.com/office/drawing/2016/5/10/chartex" xmlns:cx3="http://schemas.microsoft.com/office/drawing/2016/5/9/chartex" xmlns:cx2="http://schemas.microsoft.com/office/drawing/2015/10/21/chartex" xmlns:cx1="http://schemas.microsoft.com/office/drawing/2015/9/8/chartex" xmlns:cx="http://schemas.microsoft.com/office/drawing/2014/chartex" xmlns="" id="{00000000-0008-0000-0300-000002000000}"/>
                 </a:ext>
               </a:extLst>
             </wp:docPr>
@@ -7212,6 +7212,8 @@
           </wp:inline>
         </w:drawing>
       </w:r>
+      <w:bookmarkStart w:id="0" w:name="_GoBack"/>
+      <w:bookmarkEnd w:id="0"/>
     </w:p>
     <w:p>
       <w:pPr>
@@ -7272,7 +7274,7 @@
             <wp:docPr id="2" name="Chart 2">
               <a:extLst xmlns:a="http://schemas.openxmlformats.org/drawingml/2006/main">
                 <a:ext uri="{FF2B5EF4-FFF2-40B4-BE49-F238E27FC236}">
-                  <a16:creationId xmlns:a16="http://schemas.microsoft.com/office/drawing/2014/main" id="{00000000-0008-0000-0300-000002000000}"/>
+                  <a16:creationId xmlns:a16="http://schemas.microsoft.com/office/drawing/2014/main" xmlns:w16se="http://schemas.microsoft.com/office/word/2015/wordml/symex" xmlns:w16cid="http://schemas.microsoft.com/office/word/2016/wordml/cid" xmlns:w="http://schemas.openxmlformats.org/wordprocessingml/2006/main" xmlns:w10="urn:schemas-microsoft-com:office:word" xmlns:v="urn:schemas-microsoft-com:vml" xmlns:o="urn:schemas-microsoft-com:office:office" xmlns:am3d="http://schemas.microsoft.com/office/drawing/2017/model3d" xmlns:aink="http://schemas.microsoft.com/office/drawing/2016/ink" xmlns:cx8="http://schemas.microsoft.com/office/drawing/2016/5/14/chartex" xmlns:cx7="http://schemas.microsoft.com/office/drawing/2016/5/13/chartex" xmlns:cx6="http://schemas.microsoft.com/office/drawing/2016/5/12/chartex" xmlns:cx5="http://schemas.microsoft.com/office/drawing/2016/5/11/chartex" xmlns:cx4="http://schemas.microsoft.com/office/drawing/2016/5/10/chartex" xmlns:cx3="http://schemas.microsoft.com/office/drawing/2016/5/9/chartex" xmlns:cx2="http://schemas.microsoft.com/office/drawing/2015/10/21/chartex" xmlns:cx1="http://schemas.microsoft.com/office/drawing/2015/9/8/chartex" xmlns:cx="http://schemas.microsoft.com/office/drawing/2014/chartex" xmlns="" id="{00000000-0008-0000-0300-000002000000}"/>
                 </a:ext>
               </a:extLst>
             </wp:docPr>
@@ -7676,6 +7678,19 @@
       </w:pPr>
       <w:r>
         <w:t>Mode Choice Models</w:t>
+      </w:r>
+    </w:p>
+    <w:p>
+      <w:pPr>
+        <w:rPr>
+          <w:b/>
+        </w:rPr>
+      </w:pPr>
+      <w:r>
+        <w:rPr>
+          <w:b/>
+        </w:rPr>
+        <w:t>Model 1</w:t>
       </w:r>
     </w:p>
     <w:p>
@@ -9647,7 +9662,23 @@
           <w:sz w:val="20"/>
           <w:szCs w:val="20"/>
         </w:rPr>
-        <w:t xml:space="preserve"> = (exp(</w:t>
+        <w:t xml:space="preserve"> = (</w:t>
+      </w:r>
+      <w:proofErr w:type="spellStart"/>
+      <w:r>
+        <w:rPr>
+          <w:sz w:val="20"/>
+          <w:szCs w:val="20"/>
+        </w:rPr>
+        <w:t>exp</w:t>
+      </w:r>
+      <w:proofErr w:type="spellEnd"/>
+      <w:r>
+        <w:rPr>
+          <w:sz w:val="20"/>
+          <w:szCs w:val="20"/>
+        </w:rPr>
+        <w:t>(</w:t>
       </w:r>
       <w:proofErr w:type="spellStart"/>
       <w:r>
@@ -9663,7 +9694,39 @@
           <w:sz w:val="20"/>
           <w:szCs w:val="20"/>
         </w:rPr>
-        <w:t>) + exp(vShared2) + exp(vShared3) + exp(</w:t>
+        <w:t xml:space="preserve">) + exp(vShared2) + </w:t>
+      </w:r>
+      <w:proofErr w:type="spellStart"/>
+      <w:r>
+        <w:rPr>
+          <w:sz w:val="20"/>
+          <w:szCs w:val="20"/>
+        </w:rPr>
+        <w:t>exp</w:t>
+      </w:r>
+      <w:proofErr w:type="spellEnd"/>
+      <w:r>
+        <w:rPr>
+          <w:sz w:val="20"/>
+          <w:szCs w:val="20"/>
+        </w:rPr>
+        <w:t xml:space="preserve">(vShared3) + </w:t>
+      </w:r>
+      <w:proofErr w:type="spellStart"/>
+      <w:r>
+        <w:rPr>
+          <w:sz w:val="20"/>
+          <w:szCs w:val="20"/>
+        </w:rPr>
+        <w:t>exp</w:t>
+      </w:r>
+      <w:proofErr w:type="spellEnd"/>
+      <w:r>
+        <w:rPr>
+          <w:sz w:val="20"/>
+          <w:szCs w:val="20"/>
+        </w:rPr>
+        <w:t>(</w:t>
       </w:r>
       <w:proofErr w:type="spellStart"/>
       <w:r>
@@ -9686,7 +9749,23 @@
           <w:sz w:val="20"/>
           <w:szCs w:val="20"/>
         </w:rPr>
-        <w:t>) + exp(</w:t>
+        <w:t xml:space="preserve">) + </w:t>
+      </w:r>
+      <w:proofErr w:type="spellStart"/>
+      <w:r>
+        <w:rPr>
+          <w:sz w:val="20"/>
+          <w:szCs w:val="20"/>
+        </w:rPr>
+        <w:t>exp</w:t>
+      </w:r>
+      <w:proofErr w:type="spellEnd"/>
+      <w:r>
+        <w:rPr>
+          <w:sz w:val="20"/>
+          <w:szCs w:val="20"/>
+        </w:rPr>
+        <w:t>(</w:t>
       </w:r>
       <w:proofErr w:type="spellStart"/>
       <w:r>
@@ -9709,7 +9788,23 @@
           <w:sz w:val="20"/>
           <w:szCs w:val="20"/>
         </w:rPr>
-        <w:t>) + exp(</w:t>
+        <w:t xml:space="preserve">) + </w:t>
+      </w:r>
+      <w:proofErr w:type="spellStart"/>
+      <w:r>
+        <w:rPr>
+          <w:sz w:val="20"/>
+          <w:szCs w:val="20"/>
+        </w:rPr>
+        <w:t>exp</w:t>
+      </w:r>
+      <w:proofErr w:type="spellEnd"/>
+      <w:r>
+        <w:rPr>
+          <w:sz w:val="20"/>
+          <w:szCs w:val="20"/>
+        </w:rPr>
+        <w:t>(</w:t>
       </w:r>
       <w:proofErr w:type="spellStart"/>
       <w:r>
@@ -9755,6 +9850,8 @@
         <w:t>, MTC produced the same table excluding this mode for more clarity (Table 5). We believe this result to be more representative of our observations.</w:t>
       </w:r>
     </w:p>
+    <w:p/>
+    <w:p/>
     <w:tbl>
       <w:tblPr>
         <w:tblW w:w="8370" w:type="dxa"/>
@@ -9822,6 +9919,7 @@
                 <w:sz w:val="18"/>
                 <w:szCs w:val="18"/>
               </w:rPr>
+              <w:lastRenderedPageBreak/>
               <w:t xml:space="preserve">Table </w:t>
             </w:r>
             <w:r>
@@ -11416,9 +11514,9 @@
         </w:tc>
       </w:tr>
     </w:tbl>
+    <w:p/>
     <w:p>
       <w:r>
-        <w:lastRenderedPageBreak/>
         <w:t>MTC interprets the results of Model 1 to indicate tha</w:t>
       </w:r>
       <w:r>
@@ -11483,47 +11581,7 @@
           <w:bCs/>
           <w:color w:val="000000"/>
         </w:rPr>
-        <w:t>MTC Analy</w:t>
-      </w:r>
-      <w:r>
-        <w:rPr>
-          <w:rFonts w:eastAsia="Times New Roman" w:cstheme="minorHAnsi"/>
-          <w:bCs/>
-          <w:color w:val="000000"/>
-        </w:rPr>
-        <w:t xml:space="preserve">zed </w:t>
-      </w:r>
-      <w:r>
-        <w:rPr>
-          <w:rFonts w:eastAsia="Times New Roman" w:cstheme="minorHAnsi"/>
-          <w:bCs/>
-          <w:color w:val="000000"/>
-        </w:rPr>
-        <w:t>Models 2 and 3 for the Implied Value of Time</w:t>
-      </w:r>
-      <w:r>
-        <w:rPr>
-          <w:rFonts w:eastAsia="Times New Roman" w:cstheme="minorHAnsi"/>
-          <w:bCs/>
-          <w:color w:val="000000"/>
-        </w:rPr>
-        <w:t xml:space="preserve"> in dollars</w:t>
-      </w:r>
-      <w:r>
-        <w:rPr>
-          <w:rFonts w:eastAsia="Times New Roman" w:cstheme="minorHAnsi"/>
-          <w:bCs/>
-          <w:color w:val="000000"/>
-        </w:rPr>
-        <w:t xml:space="preserve"> </w:t>
-      </w:r>
-      <w:r>
-        <w:rPr>
-          <w:rFonts w:eastAsia="Times New Roman" w:cstheme="minorHAnsi"/>
-          <w:bCs/>
-          <w:color w:val="000000"/>
-        </w:rPr>
-        <w:t>using the formula β</w:t>
+        <w:t>MTC Analyzed Models 2 and 3 for the Implied Value of Time in dollars using the formula β</w:t>
       </w:r>
       <w:r>
         <w:rPr>
@@ -11549,16 +11607,7 @@
           <w:color w:val="000000"/>
           <w:vertAlign w:val="subscript"/>
         </w:rPr>
-        <w:t>Cost</w:t>
-      </w:r>
-      <w:r>
-        <w:rPr>
-          <w:rFonts w:eastAsia="Times New Roman" w:cstheme="minorHAnsi"/>
-          <w:bCs/>
-          <w:color w:val="000000"/>
-          <w:vertAlign w:val="subscript"/>
-        </w:rPr>
-        <w:t xml:space="preserve"> </w:t>
+        <w:t xml:space="preserve">Cost </w:t>
       </w:r>
       <w:r>
         <w:rPr>
@@ -12652,7 +12701,11 @@
     </w:p>
     <w:p>
       <w:r>
-        <w:t>However, in the case where Vehicles Less Than Workers, there is a negative bias coefficient (-1.818) toward driving alone, and a positive (.329) bias toward transit. However, shared ride is not a viable method</w:t>
+        <w:t xml:space="preserve">However, in the case where Vehicles Less Than Workers, there is a negative bias coefficient (-1.818) toward driving alone, and a positive (.329) bias toward transit. However, shared ride is not a viable </w:t>
+      </w:r>
+      <w:r>
+        <w:lastRenderedPageBreak/>
+        <w:t>method</w:t>
       </w:r>
       <w:r>
         <w:t xml:space="preserve"> in this situation, where there is at least one vehicle per household</w:t>
@@ -12710,7 +12763,6 @@
     </w:p>
     <w:p>
       <w:r>
-        <w:lastRenderedPageBreak/>
         <w:t xml:space="preserve">Because of the relatively low difference in mode share between 2 and 3+ Shared rides, MTC is interested in combining these into a single “Shared Ride” category </w:t>
       </w:r>
       <w:r>
@@ -12737,12 +12789,7 @@
     </w:p>
     <w:p>
       <w:r>
-        <w:t>With regard to Model 4, the segmentation of households by number of vehicles is of interest, but we would like to see how the bias coefficients of Shared Rides as a mo</w:t>
-      </w:r>
-      <w:bookmarkStart w:id="0" w:name="_GoBack"/>
-      <w:bookmarkEnd w:id="0"/>
-      <w:r>
-        <w:t xml:space="preserve">de of travel. We would like to see the raw data despite the fact that it may not be statistically significant. </w:t>
+        <w:t xml:space="preserve">With regard to Model 4, the segmentation of households by number of vehicles is of interest, but we would like to see how the bias coefficients of Shared Rides as a mode of travel. We would like to see the raw data despite the fact that it may not be statistically significant. </w:t>
       </w:r>
     </w:p>
     <w:sectPr>
@@ -12757,7 +12804,7 @@
 </file>
 
 <file path=word/endnotes.xml><?xml version="1.0" encoding="utf-8"?>
-<w:endnotes xmlns:wpc="http://schemas.microsoft.com/office/word/2010/wordprocessingCanvas" xmlns:cx="http://schemas.microsoft.com/office/drawing/2014/chartex" xmlns:cx1="http://schemas.microsoft.com/office/drawing/2015/9/8/chartex" xmlns:cx2="http://schemas.microsoft.com/office/drawing/2015/10/21/chartex" xmlns:cx3="http://schemas.microsoft.com/office/drawing/2016/5/9/chartex" xmlns:cx4="http://schemas.microsoft.com/office/drawing/2016/5/10/chartex" xmlns:cx5="http://schemas.microsoft.com/office/drawing/2016/5/11/chartex" xmlns:cx6="http://schemas.microsoft.com/office/drawing/2016/5/12/chartex" xmlns:cx7="http://schemas.microsoft.com/office/drawing/2016/5/13/chartex" xmlns:cx8="http://schemas.microsoft.com/office/drawing/2016/5/14/chartex" xmlns:mc="http://schemas.openxmlformats.org/markup-compatibility/2006" xmlns:aink="http://schemas.microsoft.com/office/drawing/2016/ink" xmlns:am3d="http://schemas.microsoft.com/office/drawing/2017/model3d" xmlns:o="urn:schemas-microsoft-com:office:office" xmlns:r="http://schemas.openxmlformats.org/officeDocument/2006/relationships" xmlns:m="http://schemas.openxmlformats.org/officeDocument/2006/math" xmlns:v="urn:schemas-microsoft-com:vml" xmlns:wp14="http://schemas.microsoft.com/office/word/2010/wordprocessingDrawing" xmlns:wp="http://schemas.openxmlformats.org/drawingml/2006/wordprocessingDrawing" xmlns:w10="urn:schemas-microsoft-com:office:word" xmlns:w="http://schemas.openxmlformats.org/wordprocessingml/2006/main" xmlns:w14="http://schemas.microsoft.com/office/word/2010/wordml" xmlns:w15="http://schemas.microsoft.com/office/word/2012/wordml" xmlns:w16cid="http://schemas.microsoft.com/office/word/2016/wordml/cid" xmlns:w16se="http://schemas.microsoft.com/office/word/2015/wordml/symex" xmlns:wpg="http://schemas.microsoft.com/office/word/2010/wordprocessingGroup" xmlns:wpi="http://schemas.microsoft.com/office/word/2010/wordprocessingInk" xmlns:wne="http://schemas.microsoft.com/office/word/2006/wordml" xmlns:wps="http://schemas.microsoft.com/office/word/2010/wordprocessingShape" mc:Ignorable="w14 w15 w16se w16cid wp14">
+<w:endnotes xmlns:wpc="http://schemas.microsoft.com/office/word/2010/wordprocessingCanvas" xmlns:mc="http://schemas.openxmlformats.org/markup-compatibility/2006" xmlns:o="urn:schemas-microsoft-com:office:office" xmlns:r="http://schemas.openxmlformats.org/officeDocument/2006/relationships" xmlns:m="http://schemas.openxmlformats.org/officeDocument/2006/math" xmlns:v="urn:schemas-microsoft-com:vml" xmlns:wp14="http://schemas.microsoft.com/office/word/2010/wordprocessingDrawing" xmlns:wp="http://schemas.openxmlformats.org/drawingml/2006/wordprocessingDrawing" xmlns:w10="urn:schemas-microsoft-com:office:word" xmlns:w="http://schemas.openxmlformats.org/wordprocessingml/2006/main" xmlns:w14="http://schemas.microsoft.com/office/word/2010/wordml" xmlns:w15="http://schemas.microsoft.com/office/word/2012/wordml" xmlns:wpg="http://schemas.microsoft.com/office/word/2010/wordprocessingGroup" xmlns:wpi="http://schemas.microsoft.com/office/word/2010/wordprocessingInk" xmlns:wne="http://schemas.microsoft.com/office/word/2006/wordml" xmlns:wps="http://schemas.microsoft.com/office/word/2010/wordprocessingShape" mc:Ignorable="w14 w15 wp14">
   <w:endnote w:type="separator" w:id="-1">
     <w:p>
       <w:pPr>
@@ -12782,7 +12829,7 @@
 </file>
 
 <file path=word/footer1.xml><?xml version="1.0" encoding="utf-8"?>
-<w:ftr xmlns:wpc="http://schemas.microsoft.com/office/word/2010/wordprocessingCanvas" xmlns:cx="http://schemas.microsoft.com/office/drawing/2014/chartex" xmlns:cx1="http://schemas.microsoft.com/office/drawing/2015/9/8/chartex" xmlns:cx2="http://schemas.microsoft.com/office/drawing/2015/10/21/chartex" xmlns:cx3="http://schemas.microsoft.com/office/drawing/2016/5/9/chartex" xmlns:cx4="http://schemas.microsoft.com/office/drawing/2016/5/10/chartex" xmlns:cx5="http://schemas.microsoft.com/office/drawing/2016/5/11/chartex" xmlns:cx6="http://schemas.microsoft.com/office/drawing/2016/5/12/chartex" xmlns:cx7="http://schemas.microsoft.com/office/drawing/2016/5/13/chartex" xmlns:cx8="http://schemas.microsoft.com/office/drawing/2016/5/14/chartex" xmlns:mc="http://schemas.openxmlformats.org/markup-compatibility/2006" xmlns:aink="http://schemas.microsoft.com/office/drawing/2016/ink" xmlns:am3d="http://schemas.microsoft.com/office/drawing/2017/model3d" xmlns:o="urn:schemas-microsoft-com:office:office" xmlns:r="http://schemas.openxmlformats.org/officeDocument/2006/relationships" xmlns:m="http://schemas.openxmlformats.org/officeDocument/2006/math" xmlns:v="urn:schemas-microsoft-com:vml" xmlns:wp14="http://schemas.microsoft.com/office/word/2010/wordprocessingDrawing" xmlns:wp="http://schemas.openxmlformats.org/drawingml/2006/wordprocessingDrawing" xmlns:w10="urn:schemas-microsoft-com:office:word" xmlns:w="http://schemas.openxmlformats.org/wordprocessingml/2006/main" xmlns:w14="http://schemas.microsoft.com/office/word/2010/wordml" xmlns:w15="http://schemas.microsoft.com/office/word/2012/wordml" xmlns:w16cid="http://schemas.microsoft.com/office/word/2016/wordml/cid" xmlns:w16se="http://schemas.microsoft.com/office/word/2015/wordml/symex" xmlns:wpg="http://schemas.microsoft.com/office/word/2010/wordprocessingGroup" xmlns:wpi="http://schemas.microsoft.com/office/word/2010/wordprocessingInk" xmlns:wne="http://schemas.microsoft.com/office/word/2006/wordml" xmlns:wps="http://schemas.microsoft.com/office/word/2010/wordprocessingShape" mc:Ignorable="w14 w15 w16se w16cid wp14">
+<w:ftr xmlns:wpc="http://schemas.microsoft.com/office/word/2010/wordprocessingCanvas" xmlns:mc="http://schemas.openxmlformats.org/markup-compatibility/2006" xmlns:o="urn:schemas-microsoft-com:office:office" xmlns:r="http://schemas.openxmlformats.org/officeDocument/2006/relationships" xmlns:m="http://schemas.openxmlformats.org/officeDocument/2006/math" xmlns:v="urn:schemas-microsoft-com:vml" xmlns:wp14="http://schemas.microsoft.com/office/word/2010/wordprocessingDrawing" xmlns:wp="http://schemas.openxmlformats.org/drawingml/2006/wordprocessingDrawing" xmlns:w10="urn:schemas-microsoft-com:office:word" xmlns:w="http://schemas.openxmlformats.org/wordprocessingml/2006/main" xmlns:w14="http://schemas.microsoft.com/office/word/2010/wordml" xmlns:w15="http://schemas.microsoft.com/office/word/2012/wordml" xmlns:wpg="http://schemas.microsoft.com/office/word/2010/wordprocessingGroup" xmlns:wpi="http://schemas.microsoft.com/office/word/2010/wordprocessingInk" xmlns:wne="http://schemas.microsoft.com/office/word/2006/wordml" xmlns:wps="http://schemas.microsoft.com/office/word/2010/wordprocessingShape" mc:Ignorable="w14 w15 wp14">
   <w:sdt>
     <w:sdtPr>
       <w:id w:val="-891806199"/>
@@ -12815,7 +12862,7 @@
           <w:rPr>
             <w:noProof/>
           </w:rPr>
-          <w:t>3</w:t>
+          <w:t>5</w:t>
         </w:r>
         <w:r>
           <w:rPr>
@@ -12835,7 +12882,7 @@
 </file>
 
 <file path=word/footnotes.xml><?xml version="1.0" encoding="utf-8"?>
-<w:footnotes xmlns:wpc="http://schemas.microsoft.com/office/word/2010/wordprocessingCanvas" xmlns:cx="http://schemas.microsoft.com/office/drawing/2014/chartex" xmlns:cx1="http://schemas.microsoft.com/office/drawing/2015/9/8/chartex" xmlns:cx2="http://schemas.microsoft.com/office/drawing/2015/10/21/chartex" xmlns:cx3="http://schemas.microsoft.com/office/drawing/2016/5/9/chartex" xmlns:cx4="http://schemas.microsoft.com/office/drawing/2016/5/10/chartex" xmlns:cx5="http://schemas.microsoft.com/office/drawing/2016/5/11/chartex" xmlns:cx6="http://schemas.microsoft.com/office/drawing/2016/5/12/chartex" xmlns:cx7="http://schemas.microsoft.com/office/drawing/2016/5/13/chartex" xmlns:cx8="http://schemas.microsoft.com/office/drawing/2016/5/14/chartex" xmlns:mc="http://schemas.openxmlformats.org/markup-compatibility/2006" xmlns:aink="http://schemas.microsoft.com/office/drawing/2016/ink" xmlns:am3d="http://schemas.microsoft.com/office/drawing/2017/model3d" xmlns:o="urn:schemas-microsoft-com:office:office" xmlns:r="http://schemas.openxmlformats.org/officeDocument/2006/relationships" xmlns:m="http://schemas.openxmlformats.org/officeDocument/2006/math" xmlns:v="urn:schemas-microsoft-com:vml" xmlns:wp14="http://schemas.microsoft.com/office/word/2010/wordprocessingDrawing" xmlns:wp="http://schemas.openxmlformats.org/drawingml/2006/wordprocessingDrawing" xmlns:w10="urn:schemas-microsoft-com:office:word" xmlns:w="http://schemas.openxmlformats.org/wordprocessingml/2006/main" xmlns:w14="http://schemas.microsoft.com/office/word/2010/wordml" xmlns:w15="http://schemas.microsoft.com/office/word/2012/wordml" xmlns:w16cid="http://schemas.microsoft.com/office/word/2016/wordml/cid" xmlns:w16se="http://schemas.microsoft.com/office/word/2015/wordml/symex" xmlns:wpg="http://schemas.microsoft.com/office/word/2010/wordprocessingGroup" xmlns:wpi="http://schemas.microsoft.com/office/word/2010/wordprocessingInk" xmlns:wne="http://schemas.microsoft.com/office/word/2006/wordml" xmlns:wps="http://schemas.microsoft.com/office/word/2010/wordprocessingShape" mc:Ignorable="w14 w15 w16se w16cid wp14">
+<w:footnotes xmlns:wpc="http://schemas.microsoft.com/office/word/2010/wordprocessingCanvas" xmlns:mc="http://schemas.openxmlformats.org/markup-compatibility/2006" xmlns:o="urn:schemas-microsoft-com:office:office" xmlns:r="http://schemas.openxmlformats.org/officeDocument/2006/relationships" xmlns:m="http://schemas.openxmlformats.org/officeDocument/2006/math" xmlns:v="urn:schemas-microsoft-com:vml" xmlns:wp14="http://schemas.microsoft.com/office/word/2010/wordprocessingDrawing" xmlns:wp="http://schemas.openxmlformats.org/drawingml/2006/wordprocessingDrawing" xmlns:w10="urn:schemas-microsoft-com:office:word" xmlns:w="http://schemas.openxmlformats.org/wordprocessingml/2006/main" xmlns:w14="http://schemas.microsoft.com/office/word/2010/wordml" xmlns:w15="http://schemas.microsoft.com/office/word/2012/wordml" xmlns:wpg="http://schemas.microsoft.com/office/word/2010/wordprocessingGroup" xmlns:wpi="http://schemas.microsoft.com/office/word/2010/wordprocessingInk" xmlns:wne="http://schemas.microsoft.com/office/word/2006/wordml" xmlns:wps="http://schemas.microsoft.com/office/word/2010/wordprocessingShape" mc:Ignorable="w14 w15 wp14">
   <w:footnote w:type="separator" w:id="-1">
     <w:p>
       <w:pPr>
@@ -12860,7 +12907,7 @@
 </file>
 
 <file path=word/numbering.xml><?xml version="1.0" encoding="utf-8"?>
-<w:numbering xmlns:wpc="http://schemas.microsoft.com/office/word/2010/wordprocessingCanvas" xmlns:cx="http://schemas.microsoft.com/office/drawing/2014/chartex" xmlns:cx1="http://schemas.microsoft.com/office/drawing/2015/9/8/chartex" xmlns:cx2="http://schemas.microsoft.com/office/drawing/2015/10/21/chartex" xmlns:cx3="http://schemas.microsoft.com/office/drawing/2016/5/9/chartex" xmlns:cx4="http://schemas.microsoft.com/office/drawing/2016/5/10/chartex" xmlns:cx5="http://schemas.microsoft.com/office/drawing/2016/5/11/chartex" xmlns:cx6="http://schemas.microsoft.com/office/drawing/2016/5/12/chartex" xmlns:cx7="http://schemas.microsoft.com/office/drawing/2016/5/13/chartex" xmlns:cx8="http://schemas.microsoft.com/office/drawing/2016/5/14/chartex" xmlns:mc="http://schemas.openxmlformats.org/markup-compatibility/2006" xmlns:aink="http://schemas.microsoft.com/office/drawing/2016/ink" xmlns:am3d="http://schemas.microsoft.com/office/drawing/2017/model3d" xmlns:o="urn:schemas-microsoft-com:office:office" xmlns:r="http://schemas.openxmlformats.org/officeDocument/2006/relationships" xmlns:m="http://schemas.openxmlformats.org/officeDocument/2006/math" xmlns:v="urn:schemas-microsoft-com:vml" xmlns:wp14="http://schemas.microsoft.com/office/word/2010/wordprocessingDrawing" xmlns:wp="http://schemas.openxmlformats.org/drawingml/2006/wordprocessingDrawing" xmlns:w10="urn:schemas-microsoft-com:office:word" xmlns:w="http://schemas.openxmlformats.org/wordprocessingml/2006/main" xmlns:w14="http://schemas.microsoft.com/office/word/2010/wordml" xmlns:w15="http://schemas.microsoft.com/office/word/2012/wordml" xmlns:w16cid="http://schemas.microsoft.com/office/word/2016/wordml/cid" xmlns:w16se="http://schemas.microsoft.com/office/word/2015/wordml/symex" xmlns:wpg="http://schemas.microsoft.com/office/word/2010/wordprocessingGroup" xmlns:wpi="http://schemas.microsoft.com/office/word/2010/wordprocessingInk" xmlns:wne="http://schemas.microsoft.com/office/word/2006/wordml" xmlns:wps="http://schemas.microsoft.com/office/word/2010/wordprocessingShape" mc:Ignorable="w14 w15 w16se w16cid wp14">
+<w:numbering xmlns:wpc="http://schemas.microsoft.com/office/word/2010/wordprocessingCanvas" xmlns:mc="http://schemas.openxmlformats.org/markup-compatibility/2006" xmlns:o="urn:schemas-microsoft-com:office:office" xmlns:r="http://schemas.openxmlformats.org/officeDocument/2006/relationships" xmlns:m="http://schemas.openxmlformats.org/officeDocument/2006/math" xmlns:v="urn:schemas-microsoft-com:vml" xmlns:wp14="http://schemas.microsoft.com/office/word/2010/wordprocessingDrawing" xmlns:wp="http://schemas.openxmlformats.org/drawingml/2006/wordprocessingDrawing" xmlns:w10="urn:schemas-microsoft-com:office:word" xmlns:w="http://schemas.openxmlformats.org/wordprocessingml/2006/main" xmlns:w14="http://schemas.microsoft.com/office/word/2010/wordml" xmlns:w15="http://schemas.microsoft.com/office/word/2012/wordml" xmlns:wpg="http://schemas.microsoft.com/office/word/2010/wordprocessingGroup" xmlns:wpi="http://schemas.microsoft.com/office/word/2010/wordprocessingInk" xmlns:wne="http://schemas.microsoft.com/office/word/2006/wordml" xmlns:wps="http://schemas.microsoft.com/office/word/2010/wordprocessingShape" mc:Ignorable="w14 w15 wp14">
   <w:abstractNum w:abstractNumId="0" w15:restartNumberingAfterBreak="0">
     <w:nsid w:val="70D97CE3"/>
     <w:multiLevelType w:val="hybridMultilevel"/>
@@ -12957,7 +13004,7 @@
 </file>
 
 <file path=word/styles.xml><?xml version="1.0" encoding="utf-8"?>
-<w:styles xmlns:mc="http://schemas.openxmlformats.org/markup-compatibility/2006" xmlns:r="http://schemas.openxmlformats.org/officeDocument/2006/relationships" xmlns:w="http://schemas.openxmlformats.org/wordprocessingml/2006/main" xmlns:w14="http://schemas.microsoft.com/office/word/2010/wordml" xmlns:w15="http://schemas.microsoft.com/office/word/2012/wordml" xmlns:w16cid="http://schemas.microsoft.com/office/word/2016/wordml/cid" xmlns:w16se="http://schemas.microsoft.com/office/word/2015/wordml/symex" mc:Ignorable="w14 w15 w16se w16cid">
+<w:styles xmlns:mc="http://schemas.openxmlformats.org/markup-compatibility/2006" xmlns:r="http://schemas.openxmlformats.org/officeDocument/2006/relationships" xmlns:w="http://schemas.openxmlformats.org/wordprocessingml/2006/main" xmlns:w14="http://schemas.microsoft.com/office/word/2010/wordml" xmlns:w15="http://schemas.microsoft.com/office/word/2012/wordml" mc:Ignorable="w14 w15">
   <w:docDefaults>
     <w:rPrDefault>
       <w:rPr>
@@ -12973,7 +13020,7 @@
       </w:pPr>
     </w:pPrDefault>
   </w:docDefaults>
-  <w:latentStyles w:defLockedState="0" w:defUIPriority="99" w:defSemiHidden="0" w:defUnhideWhenUsed="0" w:defQFormat="0" w:count="375">
+  <w:latentStyles w:defLockedState="0" w:defUIPriority="99" w:defSemiHidden="0" w:defUnhideWhenUsed="0" w:defQFormat="0" w:count="371">
     <w:lsdException w:name="Normal" w:uiPriority="0" w:qFormat="1"/>
     <w:lsdException w:name="heading 1" w:uiPriority="9" w:qFormat="1"/>
     <w:lsdException w:name="heading 2" w:semiHidden="1" w:uiPriority="9" w:unhideWhenUsed="1" w:qFormat="1"/>
@@ -13345,10 +13392,6 @@
     <w:lsdException w:name="List Table 5 Dark Accent 6" w:uiPriority="50"/>
     <w:lsdException w:name="List Table 6 Colorful Accent 6" w:uiPriority="51"/>
     <w:lsdException w:name="List Table 7 Colorful Accent 6" w:uiPriority="52"/>
-    <w:lsdException w:name="Mention" w:semiHidden="1" w:unhideWhenUsed="1"/>
-    <w:lsdException w:name="Smart Hyperlink" w:semiHidden="1" w:unhideWhenUsed="1"/>
-    <w:lsdException w:name="Hashtag" w:semiHidden="1" w:unhideWhenUsed="1"/>
-    <w:lsdException w:name="Unresolved Mention" w:semiHidden="1" w:unhideWhenUsed="1"/>
   </w:latentStyles>
   <w:style w:type="paragraph" w:default="1" w:styleId="Normal">
     <w:name w:val="Normal"/>
@@ -13453,11 +13496,41 @@
     <w:uiPriority w:val="99"/>
     <w:rsid w:val="00160A98"/>
   </w:style>
+  <w:style w:type="paragraph" w:styleId="BalloonText">
+    <w:name w:val="Balloon Text"/>
+    <w:basedOn w:val="Normal"/>
+    <w:link w:val="BalloonTextChar"/>
+    <w:uiPriority w:val="99"/>
+    <w:semiHidden/>
+    <w:unhideWhenUsed/>
+    <w:rsid w:val="00AB0B76"/>
+    <w:pPr>
+      <w:spacing w:after="0" w:line="240" w:lineRule="auto"/>
+    </w:pPr>
+    <w:rPr>
+      <w:rFonts w:ascii="Segoe UI" w:hAnsi="Segoe UI" w:cs="Segoe UI"/>
+      <w:sz w:val="18"/>
+      <w:szCs w:val="18"/>
+    </w:rPr>
+  </w:style>
+  <w:style w:type="character" w:customStyle="1" w:styleId="BalloonTextChar">
+    <w:name w:val="Balloon Text Char"/>
+    <w:basedOn w:val="DefaultParagraphFont"/>
+    <w:link w:val="BalloonText"/>
+    <w:uiPriority w:val="99"/>
+    <w:semiHidden/>
+    <w:rsid w:val="00AB0B76"/>
+    <w:rPr>
+      <w:rFonts w:ascii="Segoe UI" w:hAnsi="Segoe UI" w:cs="Segoe UI"/>
+      <w:sz w:val="18"/>
+      <w:szCs w:val="18"/>
+    </w:rPr>
+  </w:style>
 </w:styles>
 </file>
 
 <file path=word/charts/chart1.xml><?xml version="1.0" encoding="utf-8"?>
-<c:chartSpace xmlns:c="http://schemas.openxmlformats.org/drawingml/2006/chart" xmlns:a="http://schemas.openxmlformats.org/drawingml/2006/main" xmlns:r="http://schemas.openxmlformats.org/officeDocument/2006/relationships" xmlns:c16r2="http://schemas.microsoft.com/office/drawing/2015/06/chart">
+<c:chartSpace xmlns:c="http://schemas.openxmlformats.org/drawingml/2006/chart" xmlns:a="http://schemas.openxmlformats.org/drawingml/2006/main" xmlns:r="http://schemas.openxmlformats.org/officeDocument/2006/relationships">
   <c:date1904 val="0"/>
   <c:lang val="en-US"/>
   <c:roundedCorners val="0"/>
@@ -13541,7 +13614,7 @@
             </c:numRef>
           </c:val>
           <c:smooth val="0"/>
-          <c:extLst>
+          <c:extLst xmlns:c16r2="http://schemas.microsoft.com/office/drawing/2015/06/chart">
             <c:ext xmlns:c16="http://schemas.microsoft.com/office/drawing/2014/chart" uri="{C3380CC4-5D6E-409C-BE32-E72D297353CC}">
               <c16:uniqueId val="{00000000-F9E8-4EDC-8EBD-CA21411DC9D0}"/>
             </c:ext>
@@ -13581,7 +13654,7 @@
             </c:numRef>
           </c:val>
           <c:smooth val="0"/>
-          <c:extLst>
+          <c:extLst xmlns:c16r2="http://schemas.microsoft.com/office/drawing/2015/06/chart">
             <c:ext xmlns:c16="http://schemas.microsoft.com/office/drawing/2014/chart" uri="{C3380CC4-5D6E-409C-BE32-E72D297353CC}">
               <c16:uniqueId val="{00000001-F9E8-4EDC-8EBD-CA21411DC9D0}"/>
             </c:ext>
@@ -13597,11 +13670,11 @@
         </c:dLbls>
         <c:marker val="1"/>
         <c:smooth val="0"/>
-        <c:axId val="597779520"/>
-        <c:axId val="597785008"/>
+        <c:axId val="472558832"/>
+        <c:axId val="472559224"/>
       </c:lineChart>
       <c:catAx>
-        <c:axId val="597779520"/>
+        <c:axId val="472558832"/>
         <c:scaling>
           <c:orientation val="minMax"/>
         </c:scaling>
@@ -13611,7 +13684,7 @@
         <c:majorTickMark val="none"/>
         <c:minorTickMark val="none"/>
         <c:tickLblPos val="nextTo"/>
-        <c:crossAx val="597785008"/>
+        <c:crossAx val="472559224"/>
         <c:crosses val="autoZero"/>
         <c:auto val="1"/>
         <c:lblAlgn val="ctr"/>
@@ -13619,7 +13692,7 @@
         <c:noMultiLvlLbl val="0"/>
       </c:catAx>
       <c:valAx>
-        <c:axId val="597785008"/>
+        <c:axId val="472559224"/>
         <c:scaling>
           <c:orientation val="minMax"/>
         </c:scaling>
@@ -13648,7 +13721,7 @@
         <c:majorTickMark val="none"/>
         <c:minorTickMark val="none"/>
         <c:tickLblPos val="nextTo"/>
-        <c:crossAx val="597779520"/>
+        <c:crossAx val="472558832"/>
         <c:crosses val="autoZero"/>
         <c:crossBetween val="between"/>
       </c:valAx>
@@ -13669,7 +13742,7 @@
 </file>
 
 <file path=word/charts/chart2.xml><?xml version="1.0" encoding="utf-8"?>
-<c:chartSpace xmlns:c="http://schemas.openxmlformats.org/drawingml/2006/chart" xmlns:a="http://schemas.openxmlformats.org/drawingml/2006/main" xmlns:r="http://schemas.openxmlformats.org/officeDocument/2006/relationships" xmlns:c16r2="http://schemas.microsoft.com/office/drawing/2015/06/chart">
+<c:chartSpace xmlns:c="http://schemas.openxmlformats.org/drawingml/2006/chart" xmlns:a="http://schemas.openxmlformats.org/drawingml/2006/main" xmlns:r="http://schemas.openxmlformats.org/officeDocument/2006/relationships">
   <c:date1904 val="0"/>
   <c:lang val="en-US"/>
   <c:roundedCorners val="0"/>
@@ -13753,7 +13826,7 @@
             </c:numRef>
           </c:val>
           <c:smooth val="0"/>
-          <c:extLst>
+          <c:extLst xmlns:c16r2="http://schemas.microsoft.com/office/drawing/2015/06/chart">
             <c:ext xmlns:c16="http://schemas.microsoft.com/office/drawing/2014/chart" uri="{C3380CC4-5D6E-409C-BE32-E72D297353CC}">
               <c16:uniqueId val="{00000000-F9E8-4EDC-8EBD-CA21411DC9D0}"/>
             </c:ext>
@@ -13793,7 +13866,7 @@
             </c:numRef>
           </c:val>
           <c:smooth val="0"/>
-          <c:extLst>
+          <c:extLst xmlns:c16r2="http://schemas.microsoft.com/office/drawing/2015/06/chart">
             <c:ext xmlns:c16="http://schemas.microsoft.com/office/drawing/2014/chart" uri="{C3380CC4-5D6E-409C-BE32-E72D297353CC}">
               <c16:uniqueId val="{00000001-F9E8-4EDC-8EBD-CA21411DC9D0}"/>
             </c:ext>
@@ -13809,11 +13882,11 @@
         </c:dLbls>
         <c:marker val="1"/>
         <c:smooth val="0"/>
-        <c:axId val="597782656"/>
-        <c:axId val="597781480"/>
+        <c:axId val="472557656"/>
+        <c:axId val="472560400"/>
       </c:lineChart>
       <c:catAx>
-        <c:axId val="597782656"/>
+        <c:axId val="472557656"/>
         <c:scaling>
           <c:orientation val="minMax"/>
         </c:scaling>
@@ -13823,7 +13896,7 @@
         <c:majorTickMark val="none"/>
         <c:minorTickMark val="none"/>
         <c:tickLblPos val="nextTo"/>
-        <c:crossAx val="597781480"/>
+        <c:crossAx val="472560400"/>
         <c:crosses val="autoZero"/>
         <c:auto val="1"/>
         <c:lblAlgn val="ctr"/>
@@ -13831,7 +13904,7 @@
         <c:noMultiLvlLbl val="0"/>
       </c:catAx>
       <c:valAx>
-        <c:axId val="597781480"/>
+        <c:axId val="472560400"/>
         <c:scaling>
           <c:orientation val="minMax"/>
         </c:scaling>
@@ -13860,7 +13933,7 @@
         <c:majorTickMark val="none"/>
         <c:minorTickMark val="none"/>
         <c:tickLblPos val="nextTo"/>
-        <c:crossAx val="597782656"/>
+        <c:crossAx val="472557656"/>
         <c:crosses val="autoZero"/>
         <c:crossBetween val="between"/>
       </c:valAx>

</xml_diff>